<commit_message>
hoja8 ejer3 hecho y ejr4 iniciado
</commit_message>
<xml_diff>
--- a/Hoja8/3/respuesta.docx
+++ b/Hoja8/3/respuesta.docx
@@ -15,9 +15,9 @@
         </w:rPr>
         <w:drawing>
           <wp:inline distT="0" distB="0" distL="0" distR="0">
-            <wp:extent cx="3362794" cy="2657846"/>
-            <wp:effectExtent l="0" t="0" r="9525" b="9525"/>
-            <wp:docPr id="1" name="Imagen 1"/>
+            <wp:extent cx="3943900" cy="2000529"/>
+            <wp:effectExtent l="0" t="0" r="0" b="0"/>
+            <wp:docPr id="3" name="Imagen 3"/>
             <wp:cNvGraphicFramePr>
               <a:graphicFrameLocks xmlns:a="http://schemas.openxmlformats.org/drawingml/2006/main" noChangeAspect="1"/>
             </wp:cNvGraphicFramePr>
@@ -25,7 +25,7 @@
               <a:graphicData uri="http://schemas.openxmlformats.org/drawingml/2006/picture">
                 <pic:pic xmlns:pic="http://schemas.openxmlformats.org/drawingml/2006/picture">
                   <pic:nvPicPr>
-                    <pic:cNvPr id="1" name="Captura.PNG"/>
+                    <pic:cNvPr id="3" name="Captura.PNG"/>
                     <pic:cNvPicPr/>
                   </pic:nvPicPr>
                   <pic:blipFill>
@@ -43,7 +43,7 @@
                   <pic:spPr>
                     <a:xfrm>
                       <a:off x="0" y="0"/>
-                      <a:ext cx="3362794" cy="2657846"/>
+                      <a:ext cx="3943900" cy="2000529"/>
                     </a:xfrm>
                     <a:prstGeom prst="rect">
                       <a:avLst/>
@@ -57,34 +57,8 @@
       </w:r>
     </w:p>
     <w:p>
-      <w:pPr>
-        <w:rPr>
-          <w:u w:val="single"/>
-        </w:rPr>
-      </w:pPr>
-      <w:r>
-        <w:t xml:space="preserve">Lo primero es una clase la cual da una variable con resultado en defecto para usuarios </w:t>
-      </w:r>
-      <w:bookmarkStart w:id="0" w:name="_GoBack"/>
-      <w:bookmarkEnd w:id="0"/>
-      <w:r>
-        <w:t xml:space="preserve">y luego asigna el valor </w:t>
-      </w:r>
-      <w:proofErr w:type="spellStart"/>
-      <w:r>
-        <w:t>Ramon</w:t>
-      </w:r>
-      <w:proofErr w:type="spellEnd"/>
-      <w:r>
-        <w:t xml:space="preserve"> para la clase, sigue creándose una nueva variable que utiliza la clase y se realiza un echo de esa variable, a la cual asignamos un nuevo valor del cual nos cuenta todo y lo imprime al usar el </w:t>
-      </w:r>
-      <w:proofErr w:type="spellStart"/>
-      <w:r>
-        <w:t>var_dump</w:t>
-      </w:r>
-      <w:proofErr w:type="spellEnd"/>
-      <w:r>
-        <w:t>, entre los datos que nos da se nos indica que es un objeto</w:t>
+      <w:r>
+        <w:t>La clase utilizada es la siguiente</w:t>
       </w:r>
     </w:p>
     <w:p>
@@ -95,9 +69,9 @@
         </w:rPr>
         <w:drawing>
           <wp:inline distT="0" distB="0" distL="0" distR="0">
-            <wp:extent cx="4867954" cy="1438476"/>
-            <wp:effectExtent l="0" t="0" r="0" b="9525"/>
-            <wp:docPr id="2" name="Imagen 2"/>
+            <wp:extent cx="3792225" cy="5963479"/>
+            <wp:effectExtent l="0" t="0" r="0" b="0"/>
+            <wp:docPr id="4" name="Imagen 4"/>
             <wp:cNvGraphicFramePr>
               <a:graphicFrameLocks xmlns:a="http://schemas.openxmlformats.org/drawingml/2006/main" noChangeAspect="1"/>
             </wp:cNvGraphicFramePr>
@@ -105,7 +79,7 @@
               <a:graphicData uri="http://schemas.openxmlformats.org/drawingml/2006/picture">
                 <pic:pic xmlns:pic="http://schemas.openxmlformats.org/drawingml/2006/picture">
                   <pic:nvPicPr>
-                    <pic:cNvPr id="2" name="Captura respuesta.PNG"/>
+                    <pic:cNvPr id="4" name="captura1-2 y 2-2 juntas.png"/>
                     <pic:cNvPicPr/>
                   </pic:nvPicPr>
                   <pic:blipFill>
@@ -123,7 +97,7 @@
                   <pic:spPr>
                     <a:xfrm>
                       <a:off x="0" y="0"/>
-                      <a:ext cx="4867954" cy="1438476"/>
+                      <a:ext cx="3807655" cy="5987744"/>
                     </a:xfrm>
                     <a:prstGeom prst="rect">
                       <a:avLst/>
@@ -135,6 +109,87 @@
           </wp:inline>
         </w:drawing>
       </w:r>
+    </w:p>
+    <w:p>
+      <w:r>
+        <w:lastRenderedPageBreak/>
+        <w:t xml:space="preserve">El resultado son 3 </w:t>
+      </w:r>
+      <w:proofErr w:type="spellStart"/>
+      <w:r>
+        <w:t>var_dump</w:t>
+      </w:r>
+      <w:proofErr w:type="spellEnd"/>
+      <w:r>
+        <w:t xml:space="preserve"> distintos:</w:t>
+      </w:r>
+    </w:p>
+    <w:p>
+      <w:r>
+        <w:t xml:space="preserve">El primero: combinación de los valores por defecto y los valores que nosotros introducimos mediante los </w:t>
+      </w:r>
+      <w:proofErr w:type="spellStart"/>
+      <w:r>
+        <w:t>Setters</w:t>
+      </w:r>
+      <w:proofErr w:type="spellEnd"/>
+    </w:p>
+    <w:p>
+      <w:r>
+        <w:t xml:space="preserve">El segundo: se añade el nombre </w:t>
+      </w:r>
+      <w:proofErr w:type="spellStart"/>
+      <w:r>
+        <w:t>Ramon</w:t>
+      </w:r>
+      <w:proofErr w:type="spellEnd"/>
+      <w:r>
+        <w:t xml:space="preserve"> a los valores del </w:t>
+      </w:r>
+      <w:proofErr w:type="spellStart"/>
+      <w:r>
+        <w:t>var_dump</w:t>
+      </w:r>
+      <w:proofErr w:type="spellEnd"/>
+      <w:r>
+        <w:t xml:space="preserve"> introduciéndolo desde fuera, esto causa que en </w:t>
+      </w:r>
+      <w:proofErr w:type="spellStart"/>
+      <w:r>
+        <w:t>NombreCompleto</w:t>
+      </w:r>
+      <w:proofErr w:type="spellEnd"/>
+      <w:r>
+        <w:t xml:space="preserve"> no se guarde ya que es un valor puesto a </w:t>
+      </w:r>
+      <w:proofErr w:type="spellStart"/>
+      <w:r>
+        <w:t>private</w:t>
+      </w:r>
+      <w:proofErr w:type="spellEnd"/>
+    </w:p>
+    <w:p>
+      <w:r>
+        <w:t xml:space="preserve">El tercero: se añade al </w:t>
+      </w:r>
+      <w:proofErr w:type="spellStart"/>
+      <w:r>
+        <w:t>nombreCompleto</w:t>
+      </w:r>
+      <w:proofErr w:type="spellEnd"/>
+      <w:r>
+        <w:t xml:space="preserve"> el valor </w:t>
+      </w:r>
+      <w:proofErr w:type="spellStart"/>
+      <w:r>
+        <w:t>Ramon</w:t>
+      </w:r>
+      <w:proofErr w:type="spellEnd"/>
+      <w:r>
+        <w:t xml:space="preserve"> al introducirlo mediante un Setter</w:t>
+      </w:r>
+      <w:bookmarkStart w:id="0" w:name="_GoBack"/>
+      <w:bookmarkEnd w:id="0"/>
     </w:p>
     <w:sectPr>
       <w:pgSz w:w="11906" w:h="16838"/>

</xml_diff>